<commit_message>
- mise à jour mdp en ajax
</commit_message>
<xml_diff>
--- a/app/docs/Cahier des charges – DT06.docx
+++ b/app/docs/Cahier des charges – DT06.docx
@@ -158,8 +158,180 @@
       <w:pPr>
         <w:jc w:val="both"/>
       </w:pPr>
+    </w:p>
+    <w:p>
+      <w:pPr>
+        <w:jc w:val="both"/>
+      </w:pPr>
+      <w:r>
+        <w:t>Sidebar Menu :</w:t>
+      </w:r>
+    </w:p>
+    <w:p>
+      <w:pPr>
+        <w:jc w:val="both"/>
+      </w:pPr>
+    </w:p>
+    <w:p>
+      <w:pPr>
+        <w:pStyle w:val="Paragraphedeliste"/>
+        <w:numPr>
+          <w:ilvl w:val="0"/>
+          <w:numId w:val="4"/>
+        </w:numPr>
+        <w:jc w:val="both"/>
+      </w:pPr>
+      <w:r>
+        <w:t>Profile</w:t>
+      </w:r>
+    </w:p>
+    <w:p>
+      <w:pPr>
+        <w:pStyle w:val="Paragraphedeliste"/>
+        <w:numPr>
+          <w:ilvl w:val="1"/>
+          <w:numId w:val="4"/>
+        </w:numPr>
+        <w:jc w:val="both"/>
+      </w:pPr>
+      <w:r>
+        <w:t>Photos (photos et photo de profile)</w:t>
+      </w:r>
+    </w:p>
+    <w:p>
+      <w:pPr>
+        <w:pStyle w:val="Paragraphedeliste"/>
+        <w:numPr>
+          <w:ilvl w:val="1"/>
+          <w:numId w:val="4"/>
+        </w:numPr>
+        <w:jc w:val="both"/>
+      </w:pPr>
+      <w:r>
+        <w:t>Mon profile (Username, description, numéro téléphone</w:t>
+      </w:r>
+      <w:r>
+        <w:t>, gender, date naissance,  url réseau sociaux)</w:t>
+      </w:r>
+    </w:p>
+    <w:p>
+      <w:pPr>
+        <w:pStyle w:val="Paragraphedeliste"/>
+        <w:numPr>
+          <w:ilvl w:val="2"/>
+          <w:numId w:val="4"/>
+        </w:numPr>
+        <w:jc w:val="both"/>
+      </w:pPr>
+      <w:r>
+        <w:t>Qui suis-je ? (description, cheveux, couleur yeux, taille, origine etc)</w:t>
+      </w:r>
       <w:bookmarkStart w:id="0" w:name="_GoBack"/>
       <w:bookmarkEnd w:id="0"/>
+    </w:p>
+    <w:p>
+      <w:pPr>
+        <w:pStyle w:val="Paragraphedeliste"/>
+        <w:numPr>
+          <w:ilvl w:val="2"/>
+          <w:numId w:val="4"/>
+        </w:numPr>
+        <w:jc w:val="both"/>
+      </w:pPr>
+      <w:r>
+        <w:t xml:space="preserve">Je cherche </w:t>
+      </w:r>
+    </w:p>
+    <w:p>
+      <w:pPr>
+        <w:pStyle w:val="Paragraphedeliste"/>
+        <w:numPr>
+          <w:ilvl w:val="1"/>
+          <w:numId w:val="4"/>
+        </w:numPr>
+        <w:jc w:val="both"/>
+      </w:pPr>
+      <w:r>
+        <w:t xml:space="preserve">Localisation </w:t>
+      </w:r>
+    </w:p>
+    <w:p>
+      <w:pPr>
+        <w:pStyle w:val="Paragraphedeliste"/>
+        <w:numPr>
+          <w:ilvl w:val="1"/>
+          <w:numId w:val="4"/>
+        </w:numPr>
+        <w:jc w:val="both"/>
+      </w:pPr>
+      <w:r>
+        <w:t>Notification</w:t>
+      </w:r>
+    </w:p>
+    <w:p>
+      <w:pPr>
+        <w:pStyle w:val="Paragraphedeliste"/>
+        <w:numPr>
+          <w:ilvl w:val="0"/>
+          <w:numId w:val="4"/>
+        </w:numPr>
+        <w:jc w:val="both"/>
+      </w:pPr>
+      <w:r>
+        <w:t xml:space="preserve">Paramètres </w:t>
+      </w:r>
+    </w:p>
+    <w:p>
+      <w:pPr>
+        <w:pStyle w:val="Paragraphedeliste"/>
+        <w:numPr>
+          <w:ilvl w:val="1"/>
+          <w:numId w:val="4"/>
+        </w:numPr>
+        <w:jc w:val="both"/>
+      </w:pPr>
+      <w:r>
+        <w:t>Changer de mot de passe</w:t>
+      </w:r>
+    </w:p>
+    <w:p>
+      <w:pPr>
+        <w:pStyle w:val="Paragraphedeliste"/>
+        <w:numPr>
+          <w:ilvl w:val="1"/>
+          <w:numId w:val="4"/>
+        </w:numPr>
+        <w:jc w:val="both"/>
+      </w:pPr>
+      <w:r>
+        <w:t xml:space="preserve">Changer email </w:t>
+      </w:r>
+    </w:p>
+    <w:p>
+      <w:pPr>
+        <w:pStyle w:val="Paragraphedeliste"/>
+        <w:numPr>
+          <w:ilvl w:val="1"/>
+          <w:numId w:val="4"/>
+        </w:numPr>
+        <w:jc w:val="both"/>
+      </w:pPr>
+      <w:r>
+        <w:t xml:space="preserve">Recevoir nos offres </w:t>
+      </w:r>
+    </w:p>
+    <w:p>
+      <w:pPr>
+        <w:pStyle w:val="Paragraphedeliste"/>
+        <w:numPr>
+          <w:ilvl w:val="1"/>
+          <w:numId w:val="4"/>
+        </w:numPr>
+        <w:jc w:val="both"/>
+      </w:pPr>
+      <w:r>
+        <w:t>Supprimer mon compte</w:t>
+      </w:r>
     </w:p>
     <w:sectPr>
       <w:pgSz w:w="11900" w:h="16840"/>
@@ -260,6 +432,119 @@
     </w:lvl>
   </w:abstractNum>
   <w:abstractNum w:abstractNumId="1">
+    <w:nsid w:val="5E715955"/>
+    <w:multiLevelType w:val="hybridMultilevel"/>
+    <w:tmpl w:val="CD02669C"/>
+    <w:lvl w:ilvl="0" w:tplc="040C0001">
+      <w:start w:val="1"/>
+      <w:numFmt w:val="bullet"/>
+      <w:lvlText w:val=""/>
+      <w:lvlJc w:val="left"/>
+      <w:pPr>
+        <w:ind w:left="720" w:hanging="360"/>
+      </w:pPr>
+      <w:rPr>
+        <w:rFonts w:ascii="Symbol" w:hAnsi="Symbol" w:hint="default"/>
+      </w:rPr>
+    </w:lvl>
+    <w:lvl w:ilvl="1" w:tplc="040C0003">
+      <w:start w:val="1"/>
+      <w:numFmt w:val="bullet"/>
+      <w:lvlText w:val="o"/>
+      <w:lvlJc w:val="left"/>
+      <w:pPr>
+        <w:ind w:left="1440" w:hanging="360"/>
+      </w:pPr>
+      <w:rPr>
+        <w:rFonts w:ascii="Courier New" w:hAnsi="Courier New" w:hint="default"/>
+      </w:rPr>
+    </w:lvl>
+    <w:lvl w:ilvl="2" w:tplc="040C0005">
+      <w:start w:val="1"/>
+      <w:numFmt w:val="bullet"/>
+      <w:lvlText w:val=""/>
+      <w:lvlJc w:val="left"/>
+      <w:pPr>
+        <w:ind w:left="2160" w:hanging="360"/>
+      </w:pPr>
+      <w:rPr>
+        <w:rFonts w:ascii="Wingdings" w:hAnsi="Wingdings" w:hint="default"/>
+      </w:rPr>
+    </w:lvl>
+    <w:lvl w:ilvl="3" w:tplc="040C0001" w:tentative="1">
+      <w:start w:val="1"/>
+      <w:numFmt w:val="bullet"/>
+      <w:lvlText w:val=""/>
+      <w:lvlJc w:val="left"/>
+      <w:pPr>
+        <w:ind w:left="2880" w:hanging="360"/>
+      </w:pPr>
+      <w:rPr>
+        <w:rFonts w:ascii="Symbol" w:hAnsi="Symbol" w:hint="default"/>
+      </w:rPr>
+    </w:lvl>
+    <w:lvl w:ilvl="4" w:tplc="040C0003" w:tentative="1">
+      <w:start w:val="1"/>
+      <w:numFmt w:val="bullet"/>
+      <w:lvlText w:val="o"/>
+      <w:lvlJc w:val="left"/>
+      <w:pPr>
+        <w:ind w:left="3600" w:hanging="360"/>
+      </w:pPr>
+      <w:rPr>
+        <w:rFonts w:ascii="Courier New" w:hAnsi="Courier New" w:hint="default"/>
+      </w:rPr>
+    </w:lvl>
+    <w:lvl w:ilvl="5" w:tplc="040C0005" w:tentative="1">
+      <w:start w:val="1"/>
+      <w:numFmt w:val="bullet"/>
+      <w:lvlText w:val=""/>
+      <w:lvlJc w:val="left"/>
+      <w:pPr>
+        <w:ind w:left="4320" w:hanging="360"/>
+      </w:pPr>
+      <w:rPr>
+        <w:rFonts w:ascii="Wingdings" w:hAnsi="Wingdings" w:hint="default"/>
+      </w:rPr>
+    </w:lvl>
+    <w:lvl w:ilvl="6" w:tplc="040C0001" w:tentative="1">
+      <w:start w:val="1"/>
+      <w:numFmt w:val="bullet"/>
+      <w:lvlText w:val=""/>
+      <w:lvlJc w:val="left"/>
+      <w:pPr>
+        <w:ind w:left="5040" w:hanging="360"/>
+      </w:pPr>
+      <w:rPr>
+        <w:rFonts w:ascii="Symbol" w:hAnsi="Symbol" w:hint="default"/>
+      </w:rPr>
+    </w:lvl>
+    <w:lvl w:ilvl="7" w:tplc="040C0003" w:tentative="1">
+      <w:start w:val="1"/>
+      <w:numFmt w:val="bullet"/>
+      <w:lvlText w:val="o"/>
+      <w:lvlJc w:val="left"/>
+      <w:pPr>
+        <w:ind w:left="5760" w:hanging="360"/>
+      </w:pPr>
+      <w:rPr>
+        <w:rFonts w:ascii="Courier New" w:hAnsi="Courier New" w:hint="default"/>
+      </w:rPr>
+    </w:lvl>
+    <w:lvl w:ilvl="8" w:tplc="040C0005" w:tentative="1">
+      <w:start w:val="1"/>
+      <w:numFmt w:val="bullet"/>
+      <w:lvlText w:val=""/>
+      <w:lvlJc w:val="left"/>
+      <w:pPr>
+        <w:ind w:left="6480" w:hanging="360"/>
+      </w:pPr>
+      <w:rPr>
+        <w:rFonts w:ascii="Wingdings" w:hAnsi="Wingdings" w:hint="default"/>
+      </w:rPr>
+    </w:lvl>
+  </w:abstractNum>
+  <w:abstractNum w:abstractNumId="2">
     <w:nsid w:val="6C09596E"/>
     <w:multiLevelType w:val="hybridMultilevel"/>
     <w:tmpl w:val="123E2B84"/>
@@ -372,7 +657,7 @@
       </w:rPr>
     </w:lvl>
   </w:abstractNum>
-  <w:abstractNum w:abstractNumId="2">
+  <w:abstractNum w:abstractNumId="3">
     <w:nsid w:val="79DF38BC"/>
     <w:multiLevelType w:val="hybridMultilevel"/>
     <w:tmpl w:val="80B2C1DC"/>
@@ -489,10 +774,13 @@
     <w:abstractNumId w:val="0"/>
   </w:num>
   <w:num w:numId="2">
-    <w:abstractNumId w:val="1"/>
+    <w:abstractNumId w:val="2"/>
   </w:num>
   <w:num w:numId="3">
-    <w:abstractNumId w:val="2"/>
+    <w:abstractNumId w:val="3"/>
+  </w:num>
+  <w:num w:numId="4">
+    <w:abstractNumId w:val="1"/>
   </w:num>
 </w:numbering>
 </file>

</xml_diff>

<commit_message>
- sidebar menu form edition en cours
</commit_message>
<xml_diff>
--- a/app/docs/Cahier des charges – DT06.docx
+++ b/app/docs/Cahier des charges – DT06.docx
@@ -198,7 +198,12 @@
         <w:t>Moi</w:t>
       </w:r>
       <w:r>
-        <w:t xml:space="preserve"> (Username, description, numéro téléphone</w:t>
+        <w:t xml:space="preserve"> (Username</w:t>
+      </w:r>
+      <w:bookmarkStart w:id="0" w:name="_GoBack"/>
+      <w:bookmarkEnd w:id="0"/>
+      <w:r>
+        <w:t>, numéro téléphone</w:t>
       </w:r>
       <w:r>
         <w:t>, gender, dat</w:t>
@@ -277,8 +282,6 @@
       <w:r>
         <w:t xml:space="preserve">situation amoureuse, </w:t>
       </w:r>
-      <w:bookmarkStart w:id="0" w:name="_GoBack"/>
-      <w:bookmarkEnd w:id="0"/>
       <w:r>
         <w:t>description, cheveux, couleur yeux, taille, origine etc)</w:t>
       </w:r>
@@ -319,6 +322,19 @@
       </w:pPr>
       <w:r>
         <w:t xml:space="preserve">Paramètres </w:t>
+      </w:r>
+    </w:p>
+    <w:p>
+      <w:pPr>
+        <w:pStyle w:val="Paragraphedeliste"/>
+        <w:numPr>
+          <w:ilvl w:val="1"/>
+          <w:numId w:val="4"/>
+        </w:numPr>
+        <w:jc w:val="both"/>
+      </w:pPr>
+      <w:r>
+        <w:t>Nom et prénom ?</w:t>
       </w:r>
     </w:p>
     <w:p>

</xml_diff>